<commit_message>
Camping changes and healing clarification
</commit_message>
<xml_diff>
--- a/SS08 -- Camping.docx
+++ b/SS08 -- Camping.docx
@@ -1,6 +1,6 @@
 
 <file path=word/document.xml><?xml version="1.0" encoding="utf-8"?>
-<w:document xmlns:wpc="http://schemas.microsoft.com/office/word/2010/wordprocessingCanvas" xmlns:cx="http://schemas.microsoft.com/office/drawing/2014/chartex" xmlns:cx1="http://schemas.microsoft.com/office/drawing/2015/9/8/chartex" xmlns:cx2="http://schemas.microsoft.com/office/drawing/2015/10/21/chartex" xmlns:cx3="http://schemas.microsoft.com/office/drawing/2016/5/9/chartex" xmlns:cx4="http://schemas.microsoft.com/office/drawing/2016/5/10/chartex" xmlns:cx5="http://schemas.microsoft.com/office/drawing/2016/5/11/chartex" xmlns:cx6="http://schemas.microsoft.com/office/drawing/2016/5/12/chartex" xmlns:cx7="http://schemas.microsoft.com/office/drawing/2016/5/13/chartex" xmlns:cx8="http://schemas.microsoft.com/office/drawing/2016/5/14/chartex" xmlns:mc="http://schemas.openxmlformats.org/markup-compatibility/2006" xmlns:aink="http://schemas.microsoft.com/office/drawing/2016/ink" xmlns:am3d="http://schemas.microsoft.com/office/drawing/2017/model3d" xmlns:o="urn:schemas-microsoft-com:office:office" xmlns:r="http://schemas.openxmlformats.org/officeDocument/2006/relationships" xmlns:m="http://schemas.openxmlformats.org/officeDocument/2006/math" xmlns:v="urn:schemas-microsoft-com:vml" xmlns:wp14="http://schemas.microsoft.com/office/word/2010/wordprocessingDrawing" xmlns:wp="http://schemas.openxmlformats.org/drawingml/2006/wordprocessingDrawing" xmlns:w10="urn:schemas-microsoft-com:office:word" xmlns:w="http://schemas.openxmlformats.org/wordprocessingml/2006/main" xmlns:w14="http://schemas.microsoft.com/office/word/2010/wordml" xmlns:w15="http://schemas.microsoft.com/office/word/2012/wordml" xmlns:w16cex="http://schemas.microsoft.com/office/word/2018/wordml/cex" xmlns:w16cid="http://schemas.microsoft.com/office/word/2016/wordml/cid" xmlns:w16="http://schemas.microsoft.com/office/word/2018/wordml" xmlns:w16se="http://schemas.microsoft.com/office/word/2015/wordml/symex" xmlns:wpg="http://schemas.microsoft.com/office/word/2010/wordprocessingGroup" xmlns:wpi="http://schemas.microsoft.com/office/word/2010/wordprocessingInk" xmlns:wne="http://schemas.microsoft.com/office/word/2006/wordml" xmlns:wps="http://schemas.microsoft.com/office/word/2010/wordprocessingShape" mc:Ignorable="w14 w15 w16se w16cid w16 w16cex wp14">
+<w:document xmlns:wpc="http://schemas.microsoft.com/office/word/2010/wordprocessingCanvas" xmlns:cx="http://schemas.microsoft.com/office/drawing/2014/chartex" xmlns:cx1="http://schemas.microsoft.com/office/drawing/2015/9/8/chartex" xmlns:cx2="http://schemas.microsoft.com/office/drawing/2015/10/21/chartex" xmlns:cx3="http://schemas.microsoft.com/office/drawing/2016/5/9/chartex" xmlns:cx4="http://schemas.microsoft.com/office/drawing/2016/5/10/chartex" xmlns:cx5="http://schemas.microsoft.com/office/drawing/2016/5/11/chartex" xmlns:cx6="http://schemas.microsoft.com/office/drawing/2016/5/12/chartex" xmlns:cx7="http://schemas.microsoft.com/office/drawing/2016/5/13/chartex" xmlns:cx8="http://schemas.microsoft.com/office/drawing/2016/5/14/chartex" xmlns:mc="http://schemas.openxmlformats.org/markup-compatibility/2006" xmlns:aink="http://schemas.microsoft.com/office/drawing/2016/ink" xmlns:am3d="http://schemas.microsoft.com/office/drawing/2017/model3d" xmlns:o="urn:schemas-microsoft-com:office:office" xmlns:r="http://schemas.openxmlformats.org/officeDocument/2006/relationships" xmlns:m="http://schemas.openxmlformats.org/officeDocument/2006/math" xmlns:v="urn:schemas-microsoft-com:vml" xmlns:wp14="http://schemas.microsoft.com/office/word/2010/wordprocessingDrawing" xmlns:wp="http://schemas.openxmlformats.org/drawingml/2006/wordprocessingDrawing" xmlns:w10="urn:schemas-microsoft-com:office:word" xmlns:w="http://schemas.openxmlformats.org/wordprocessingml/2006/main" xmlns:w14="http://schemas.microsoft.com/office/word/2010/wordml" xmlns:w15="http://schemas.microsoft.com/office/word/2012/wordml" xmlns:w16cex="http://schemas.microsoft.com/office/word/2018/wordml/cex" xmlns:w16cid="http://schemas.microsoft.com/office/word/2016/wordml/cid" xmlns:w16="http://schemas.microsoft.com/office/word/2018/wordml" xmlns:w16sdtdh="http://schemas.microsoft.com/office/word/2020/wordml/sdtdatahash" xmlns:w16se="http://schemas.microsoft.com/office/word/2015/wordml/symex" xmlns:wpg="http://schemas.microsoft.com/office/word/2010/wordprocessingGroup" xmlns:wpi="http://schemas.microsoft.com/office/word/2010/wordprocessingInk" xmlns:wne="http://schemas.microsoft.com/office/word/2006/wordml" xmlns:wps="http://schemas.microsoft.com/office/word/2010/wordprocessingShape" mc:Ignorable="w14 w15 w16se w16cid w16 w16cex w16sdtdh wp14">
   <w:body>
     <w:p>
       <w:pPr>
@@ -199,6 +199,20 @@
         </w:rPr>
         <w:t xml:space="preserve"> A caster can invoke one mote of color and cast any number of spells, until his skill level is exhausted.</w:t>
       </w:r>
+      <w:r>
+        <w:rPr>
+          <w:rFonts w:ascii="Pericles" w:hAnsi="Pericles"/>
+          <w:sz w:val="20"/>
+        </w:rPr>
+        <w:t xml:space="preserve"> Spells cast can be timed such that </w:t>
+      </w:r>
+      <w:r>
+        <w:rPr>
+          <w:rFonts w:ascii="Pericles" w:hAnsi="Pericles"/>
+          <w:sz w:val="20"/>
+        </w:rPr>
+        <w:t>they start at the very end of camp, allowing party members to get full use of a spell’s duration.</w:t>
+      </w:r>
     </w:p>
     <w:p>
       <w:pPr>
@@ -598,7 +612,21 @@
           <w:rFonts w:ascii="Pericles" w:hAnsi="Pericles"/>
           <w:sz w:val="20"/>
         </w:rPr>
-        <w:t>in an additional 1d4 hit points at the end of camp.</w:t>
+        <w:t xml:space="preserve">in an additional </w:t>
+      </w:r>
+      <w:r>
+        <w:rPr>
+          <w:rFonts w:ascii="Pericles" w:hAnsi="Pericles"/>
+          <w:sz w:val="20"/>
+        </w:rPr>
+        <w:t>1</w:t>
+      </w:r>
+      <w:r>
+        <w:rPr>
+          <w:rFonts w:ascii="Pericles" w:hAnsi="Pericles"/>
+          <w:sz w:val="20"/>
+        </w:rPr>
+        <w:t xml:space="preserve"> hit point at the end of camp.</w:t>
       </w:r>
     </w:p>
     <w:p>
@@ -752,7 +780,21 @@
           <w:rFonts w:ascii="Pericles" w:hAnsi="Pericles"/>
           <w:sz w:val="20"/>
         </w:rPr>
-        <w:t>can rest and recover, regaining 1d4 hit points, 1 inspiration, and 1 mote of color (that they can create).</w:t>
+        <w:t xml:space="preserve">can rest and recover, regaining </w:t>
+      </w:r>
+      <w:r>
+        <w:rPr>
+          <w:rFonts w:ascii="Pericles" w:hAnsi="Pericles"/>
+          <w:sz w:val="20"/>
+        </w:rPr>
+        <w:t>1</w:t>
+      </w:r>
+      <w:r>
+        <w:rPr>
+          <w:rFonts w:ascii="Pericles" w:hAnsi="Pericles"/>
+          <w:sz w:val="20"/>
+        </w:rPr>
+        <w:t xml:space="preserve"> hit point, 1 inspiration, and 1 mote of color (that they can create).</w:t>
       </w:r>
     </w:p>
     <w:p>
@@ -784,24 +826,353 @@
           <w:rFonts w:ascii="Pericles" w:hAnsi="Pericles"/>
           <w:sz w:val="20"/>
         </w:rPr>
-        <w:t>In town, “camping” costs no campfires, but instead, you have to pay an amount of money per person, depending on the inn. Unless the event is part of a quest, resting at an inn will not be disrupted. All hit points, color and inspiration is restored, and a number of camp actions will be allowed based on what kind of time pressure you are under. If you are on a quest, you will have less time, and thus less actions.</w:t>
-      </w:r>
-    </w:p>
-    <w:p>
-      <w:pPr>
-        <w:rPr>
-          <w:rFonts w:ascii="Pericles" w:hAnsi="Pericles"/>
-          <w:sz w:val="20"/>
-        </w:rPr>
-      </w:pPr>
-    </w:p>
-    <w:p>
-      <w:pPr>
-        <w:rPr>
-          <w:rFonts w:ascii="Pericles" w:hAnsi="Pericles"/>
-          <w:sz w:val="20"/>
-        </w:rPr>
-      </w:pPr>
+        <w:t xml:space="preserve">In town, “camping” costs no campfires, but instead, you have to pay an amount of money per person, depending on the inn. Unless the event is part of a quest, resting at an inn will not be disrupted. All hit points, color and </w:t>
+      </w:r>
+      <w:r>
+        <w:rPr>
+          <w:rFonts w:ascii="Pericles" w:hAnsi="Pericles"/>
+          <w:sz w:val="20"/>
+        </w:rPr>
+        <w:lastRenderedPageBreak/>
+        <w:t>inspiration is restored, and a number of camp actions will be allowed based on what kind of time pressure you are under. If you are on a quest, you will have less time, and thus less actions.</w:t>
+      </w:r>
+    </w:p>
+    <w:p>
+      <w:pPr>
+        <w:rPr>
+          <w:rFonts w:ascii="Pericles" w:hAnsi="Pericles"/>
+          <w:b/>
+          <w:sz w:val="20"/>
+        </w:rPr>
+      </w:pPr>
+      <w:r>
+        <w:rPr>
+          <w:rFonts w:ascii="Pericles" w:hAnsi="Pericles"/>
+          <w:b/>
+          <w:sz w:val="20"/>
+        </w:rPr>
+        <w:t>Frequency of Camping</w:t>
+      </w:r>
+    </w:p>
+    <w:p>
+      <w:pPr>
+        <w:rPr>
+          <w:rFonts w:ascii="Pericles" w:hAnsi="Pericles"/>
+          <w:sz w:val="20"/>
+        </w:rPr>
+      </w:pPr>
+      <w:r>
+        <w:rPr>
+          <w:rFonts w:ascii="Pericles" w:hAnsi="Pericles"/>
+          <w:sz w:val="20"/>
+        </w:rPr>
+        <w:t>In general, you can camp as often as you wish, but you must use up camping supplies, and make the skill check each time you do so. However, most camping benefits can be claimed only once each day</w:t>
+      </w:r>
+      <w:r>
+        <w:rPr>
+          <w:rFonts w:ascii="Pericles" w:hAnsi="Pericles"/>
+          <w:sz w:val="20"/>
+        </w:rPr>
+        <w:t>, or do not stack. These include:</w:t>
+      </w:r>
+    </w:p>
+    <w:p>
+      <w:pPr>
+        <w:pStyle w:val="ListParagraph"/>
+        <w:numPr>
+          <w:ilvl w:val="0"/>
+          <w:numId w:val="2"/>
+        </w:numPr>
+        <w:rPr>
+          <w:rFonts w:ascii="Pericles" w:hAnsi="Pericles"/>
+          <w:sz w:val="20"/>
+        </w:rPr>
+      </w:pPr>
+      <w:r>
+        <w:rPr>
+          <w:rFonts w:ascii="Pericles" w:hAnsi="Pericles"/>
+          <w:i/>
+          <w:iCs/>
+          <w:sz w:val="20"/>
+          <w:u w:val="single"/>
+        </w:rPr>
+        <w:t>Healing</w:t>
+      </w:r>
+      <w:r>
+        <w:rPr>
+          <w:rFonts w:ascii="Pericles" w:hAnsi="Pericles"/>
+          <w:sz w:val="20"/>
+        </w:rPr>
+        <w:t xml:space="preserve"> – Each healing source (alchemy, heal, magic) cannot stack with itself. Subsequent uses of the same source replace the result from the last use if you roll a higher number on the new check. So, if you healed someone with your healing kit for 2 points, you could check again in a subsequent camp, roll a 4, and your patient would recover an additional 2 points.</w:t>
+      </w:r>
+    </w:p>
+    <w:p>
+      <w:pPr>
+        <w:pStyle w:val="ListParagraph"/>
+        <w:numPr>
+          <w:ilvl w:val="0"/>
+          <w:numId w:val="2"/>
+        </w:numPr>
+        <w:rPr>
+          <w:rFonts w:ascii="Pericles" w:hAnsi="Pericles"/>
+          <w:sz w:val="20"/>
+        </w:rPr>
+      </w:pPr>
+      <w:r>
+        <w:rPr>
+          <w:rFonts w:ascii="Pericles" w:hAnsi="Pericles"/>
+          <w:i/>
+          <w:iCs/>
+          <w:sz w:val="20"/>
+          <w:u w:val="single"/>
+        </w:rPr>
+        <w:t>Meditate</w:t>
+      </w:r>
+      <w:r>
+        <w:rPr>
+          <w:rFonts w:ascii="Pericles" w:hAnsi="Pericles"/>
+          <w:sz w:val="20"/>
+        </w:rPr>
+        <w:t xml:space="preserve"> – You can only meditate once per day.</w:t>
+      </w:r>
+    </w:p>
+    <w:p>
+      <w:pPr>
+        <w:pStyle w:val="ListParagraph"/>
+        <w:numPr>
+          <w:ilvl w:val="0"/>
+          <w:numId w:val="2"/>
+        </w:numPr>
+        <w:rPr>
+          <w:rFonts w:ascii="Pericles" w:hAnsi="Pericles"/>
+          <w:i/>
+          <w:iCs/>
+          <w:sz w:val="20"/>
+          <w:u w:val="single"/>
+        </w:rPr>
+      </w:pPr>
+      <w:r>
+        <w:rPr>
+          <w:rFonts w:ascii="Pericles" w:hAnsi="Pericles"/>
+          <w:i/>
+          <w:iCs/>
+          <w:sz w:val="20"/>
+          <w:u w:val="single"/>
+        </w:rPr>
+        <w:t>Rest and Recover</w:t>
+      </w:r>
+      <w:r>
+        <w:rPr>
+          <w:rFonts w:ascii="Pericles" w:hAnsi="Pericles"/>
+          <w:sz w:val="20"/>
+        </w:rPr>
+        <w:t xml:space="preserve"> – You can only gain the rest and recover benefits of a successful camp once a day.</w:t>
+      </w:r>
+    </w:p>
+    <w:p>
+      <w:pPr>
+        <w:pStyle w:val="ListParagraph"/>
+        <w:numPr>
+          <w:ilvl w:val="0"/>
+          <w:numId w:val="2"/>
+        </w:numPr>
+        <w:rPr>
+          <w:rFonts w:ascii="Pericles" w:hAnsi="Pericles"/>
+          <w:sz w:val="20"/>
+        </w:rPr>
+      </w:pPr>
+      <w:r>
+        <w:rPr>
+          <w:rFonts w:ascii="Pericles" w:hAnsi="Pericles"/>
+          <w:i/>
+          <w:iCs/>
+          <w:sz w:val="20"/>
+          <w:u w:val="single"/>
+        </w:rPr>
+        <w:t>Buffs from Perform or Cook</w:t>
+      </w:r>
+      <w:r>
+        <w:rPr>
+          <w:rFonts w:ascii="Pericles" w:hAnsi="Pericles"/>
+          <w:sz w:val="20"/>
+        </w:rPr>
+        <w:t xml:space="preserve"> – These buffs all reset as soon as a new camp begins. The new buff overwrites the old one.</w:t>
+      </w:r>
+    </w:p>
+    <w:p>
+      <w:pPr>
+        <w:rPr>
+          <w:rFonts w:ascii="Pericles" w:hAnsi="Pericles"/>
+          <w:sz w:val="20"/>
+        </w:rPr>
+      </w:pPr>
+      <w:r>
+        <w:rPr>
+          <w:rFonts w:ascii="Pericles" w:hAnsi="Pericles"/>
+          <w:sz w:val="20"/>
+        </w:rPr>
+        <w:t>That leaves:</w:t>
+      </w:r>
+    </w:p>
+    <w:p>
+      <w:pPr>
+        <w:pStyle w:val="ListParagraph"/>
+        <w:numPr>
+          <w:ilvl w:val="0"/>
+          <w:numId w:val="3"/>
+        </w:numPr>
+        <w:rPr>
+          <w:rFonts w:ascii="Pericles" w:hAnsi="Pericles"/>
+          <w:sz w:val="20"/>
+        </w:rPr>
+      </w:pPr>
+      <w:r>
+        <w:rPr>
+          <w:rFonts w:ascii="Pericles" w:hAnsi="Pericles"/>
+          <w:i/>
+          <w:sz w:val="20"/>
+          <w:u w:val="single"/>
+        </w:rPr>
+        <w:t>Brew Potion</w:t>
+      </w:r>
+    </w:p>
+    <w:p>
+      <w:pPr>
+        <w:pStyle w:val="ListParagraph"/>
+        <w:numPr>
+          <w:ilvl w:val="0"/>
+          <w:numId w:val="3"/>
+        </w:numPr>
+        <w:rPr>
+          <w:rFonts w:ascii="Pericles" w:hAnsi="Pericles"/>
+          <w:sz w:val="20"/>
+        </w:rPr>
+      </w:pPr>
+      <w:r>
+        <w:rPr>
+          <w:rFonts w:ascii="Pericles" w:hAnsi="Pericles"/>
+          <w:i/>
+          <w:iCs/>
+          <w:sz w:val="20"/>
+          <w:u w:val="single"/>
+        </w:rPr>
+        <w:t>Cast</w:t>
+      </w:r>
+    </w:p>
+    <w:p>
+      <w:pPr>
+        <w:pStyle w:val="ListParagraph"/>
+        <w:numPr>
+          <w:ilvl w:val="0"/>
+          <w:numId w:val="3"/>
+        </w:numPr>
+        <w:rPr>
+          <w:rFonts w:ascii="Pericles" w:hAnsi="Pericles"/>
+          <w:sz w:val="20"/>
+        </w:rPr>
+      </w:pPr>
+      <w:r>
+        <w:rPr>
+          <w:rFonts w:ascii="Pericles" w:hAnsi="Pericles"/>
+          <w:i/>
+          <w:iCs/>
+          <w:sz w:val="20"/>
+          <w:u w:val="single"/>
+        </w:rPr>
+        <w:t>Gather</w:t>
+      </w:r>
+    </w:p>
+    <w:p>
+      <w:pPr>
+        <w:pStyle w:val="ListParagraph"/>
+        <w:numPr>
+          <w:ilvl w:val="0"/>
+          <w:numId w:val="3"/>
+        </w:numPr>
+        <w:rPr>
+          <w:rFonts w:ascii="Pericles" w:hAnsi="Pericles"/>
+          <w:sz w:val="20"/>
+        </w:rPr>
+      </w:pPr>
+      <w:r>
+        <w:rPr>
+          <w:rFonts w:ascii="Pericles" w:hAnsi="Pericles"/>
+          <w:i/>
+          <w:iCs/>
+          <w:sz w:val="20"/>
+          <w:u w:val="single"/>
+        </w:rPr>
+        <w:t>Identify Item</w:t>
+      </w:r>
+    </w:p>
+    <w:p>
+      <w:pPr>
+        <w:pStyle w:val="ListParagraph"/>
+        <w:numPr>
+          <w:ilvl w:val="0"/>
+          <w:numId w:val="3"/>
+        </w:numPr>
+        <w:rPr>
+          <w:rFonts w:ascii="Pericles" w:hAnsi="Pericles"/>
+          <w:sz w:val="20"/>
+        </w:rPr>
+      </w:pPr>
+      <w:r>
+        <w:rPr>
+          <w:rFonts w:ascii="Pericles" w:hAnsi="Pericles"/>
+          <w:i/>
+          <w:iCs/>
+          <w:sz w:val="20"/>
+          <w:u w:val="single"/>
+        </w:rPr>
+        <w:t>Identify Potions</w:t>
+      </w:r>
+    </w:p>
+    <w:p>
+      <w:pPr>
+        <w:pStyle w:val="ListParagraph"/>
+        <w:numPr>
+          <w:ilvl w:val="0"/>
+          <w:numId w:val="3"/>
+        </w:numPr>
+        <w:rPr>
+          <w:rFonts w:ascii="Pericles" w:hAnsi="Pericles"/>
+          <w:sz w:val="20"/>
+        </w:rPr>
+      </w:pPr>
+      <w:r>
+        <w:rPr>
+          <w:rFonts w:ascii="Pericles" w:hAnsi="Pericles"/>
+          <w:i/>
+          <w:iCs/>
+          <w:sz w:val="20"/>
+          <w:u w:val="single"/>
+        </w:rPr>
+        <w:t>Repair</w:t>
+      </w:r>
+    </w:p>
+    <w:p>
+      <w:pPr>
+        <w:pStyle w:val="ListParagraph"/>
+        <w:numPr>
+          <w:ilvl w:val="0"/>
+          <w:numId w:val="3"/>
+        </w:numPr>
+        <w:rPr>
+          <w:rFonts w:ascii="Pericles" w:hAnsi="Pericles"/>
+          <w:sz w:val="20"/>
+        </w:rPr>
+      </w:pPr>
+      <w:r>
+        <w:rPr>
+          <w:rFonts w:ascii="Pericles" w:hAnsi="Pericles"/>
+          <w:i/>
+          <w:iCs/>
+          <w:sz w:val="20"/>
+          <w:u w:val="single"/>
+        </w:rPr>
+        <w:t>Stand Watch</w:t>
+      </w:r>
     </w:p>
     <w:sectPr>
       <w:pgSz w:w="12240" w:h="15840"/>
@@ -814,8 +1185,234 @@
 </file>
 
 <file path=word/numbering.xml><?xml version="1.0" encoding="utf-8"?>
-<w:numbering xmlns:wpc="http://schemas.microsoft.com/office/word/2010/wordprocessingCanvas" xmlns:cx="http://schemas.microsoft.com/office/drawing/2014/chartex" xmlns:cx1="http://schemas.microsoft.com/office/drawing/2015/9/8/chartex" xmlns:cx2="http://schemas.microsoft.com/office/drawing/2015/10/21/chartex" xmlns:cx3="http://schemas.microsoft.com/office/drawing/2016/5/9/chartex" xmlns:cx4="http://schemas.microsoft.com/office/drawing/2016/5/10/chartex" xmlns:cx5="http://schemas.microsoft.com/office/drawing/2016/5/11/chartex" xmlns:cx6="http://schemas.microsoft.com/office/drawing/2016/5/12/chartex" xmlns:cx7="http://schemas.microsoft.com/office/drawing/2016/5/13/chartex" xmlns:cx8="http://schemas.microsoft.com/office/drawing/2016/5/14/chartex" xmlns:mc="http://schemas.openxmlformats.org/markup-compatibility/2006" xmlns:aink="http://schemas.microsoft.com/office/drawing/2016/ink" xmlns:am3d="http://schemas.microsoft.com/office/drawing/2017/model3d" xmlns:o="urn:schemas-microsoft-com:office:office" xmlns:r="http://schemas.openxmlformats.org/officeDocument/2006/relationships" xmlns:m="http://schemas.openxmlformats.org/officeDocument/2006/math" xmlns:v="urn:schemas-microsoft-com:vml" xmlns:wp14="http://schemas.microsoft.com/office/word/2010/wordprocessingDrawing" xmlns:wp="http://schemas.openxmlformats.org/drawingml/2006/wordprocessingDrawing" xmlns:w10="urn:schemas-microsoft-com:office:word" xmlns:w="http://schemas.openxmlformats.org/wordprocessingml/2006/main" xmlns:w14="http://schemas.microsoft.com/office/word/2010/wordml" xmlns:w15="http://schemas.microsoft.com/office/word/2012/wordml" xmlns:w16cex="http://schemas.microsoft.com/office/word/2018/wordml/cex" xmlns:w16cid="http://schemas.microsoft.com/office/word/2016/wordml/cid" xmlns:w16="http://schemas.microsoft.com/office/word/2018/wordml" xmlns:w16se="http://schemas.microsoft.com/office/word/2015/wordml/symex" xmlns:wpg="http://schemas.microsoft.com/office/word/2010/wordprocessingGroup" xmlns:wpi="http://schemas.microsoft.com/office/word/2010/wordprocessingInk" xmlns:wne="http://schemas.microsoft.com/office/word/2006/wordml" xmlns:wps="http://schemas.microsoft.com/office/word/2010/wordprocessingShape" mc:Ignorable="w14 w15 w16se w16cid w16 w16cex wp14">
+<w:numbering xmlns:wpc="http://schemas.microsoft.com/office/word/2010/wordprocessingCanvas" xmlns:cx="http://schemas.microsoft.com/office/drawing/2014/chartex" xmlns:cx1="http://schemas.microsoft.com/office/drawing/2015/9/8/chartex" xmlns:cx2="http://schemas.microsoft.com/office/drawing/2015/10/21/chartex" xmlns:cx3="http://schemas.microsoft.com/office/drawing/2016/5/9/chartex" xmlns:cx4="http://schemas.microsoft.com/office/drawing/2016/5/10/chartex" xmlns:cx5="http://schemas.microsoft.com/office/drawing/2016/5/11/chartex" xmlns:cx6="http://schemas.microsoft.com/office/drawing/2016/5/12/chartex" xmlns:cx7="http://schemas.microsoft.com/office/drawing/2016/5/13/chartex" xmlns:cx8="http://schemas.microsoft.com/office/drawing/2016/5/14/chartex" xmlns:mc="http://schemas.openxmlformats.org/markup-compatibility/2006" xmlns:aink="http://schemas.microsoft.com/office/drawing/2016/ink" xmlns:am3d="http://schemas.microsoft.com/office/drawing/2017/model3d" xmlns:o="urn:schemas-microsoft-com:office:office" xmlns:r="http://schemas.openxmlformats.org/officeDocument/2006/relationships" xmlns:m="http://schemas.openxmlformats.org/officeDocument/2006/math" xmlns:v="urn:schemas-microsoft-com:vml" xmlns:wp14="http://schemas.microsoft.com/office/word/2010/wordprocessingDrawing" xmlns:wp="http://schemas.openxmlformats.org/drawingml/2006/wordprocessingDrawing" xmlns:w10="urn:schemas-microsoft-com:office:word" xmlns:w="http://schemas.openxmlformats.org/wordprocessingml/2006/main" xmlns:w14="http://schemas.microsoft.com/office/word/2010/wordml" xmlns:w15="http://schemas.microsoft.com/office/word/2012/wordml" xmlns:w16cex="http://schemas.microsoft.com/office/word/2018/wordml/cex" xmlns:w16cid="http://schemas.microsoft.com/office/word/2016/wordml/cid" xmlns:w16="http://schemas.microsoft.com/office/word/2018/wordml" xmlns:w16sdtdh="http://schemas.microsoft.com/office/word/2020/wordml/sdtdatahash" xmlns:w16se="http://schemas.microsoft.com/office/word/2015/wordml/symex" xmlns:wpg="http://schemas.microsoft.com/office/word/2010/wordprocessingGroup" xmlns:wpi="http://schemas.microsoft.com/office/word/2010/wordprocessingInk" xmlns:wne="http://schemas.microsoft.com/office/word/2006/wordml" xmlns:wps="http://schemas.microsoft.com/office/word/2010/wordprocessingShape" mc:Ignorable="w14 w15 w16se w16cid w16 w16cex w16sdtdh wp14">
   <w:abstractNum w:abstractNumId="0" w15:restartNumberingAfterBreak="0">
+    <w:nsid w:val="2CD52FCD"/>
+    <w:multiLevelType w:val="hybridMultilevel"/>
+    <w:tmpl w:val="EA5C4F9A"/>
+    <w:lvl w:ilvl="0" w:tplc="04090001">
+      <w:start w:val="1"/>
+      <w:numFmt w:val="bullet"/>
+      <w:lvlText w:val=""/>
+      <w:lvlJc w:val="left"/>
+      <w:pPr>
+        <w:ind w:left="720" w:hanging="360"/>
+      </w:pPr>
+      <w:rPr>
+        <w:rFonts w:ascii="Symbol" w:hAnsi="Symbol" w:hint="default"/>
+      </w:rPr>
+    </w:lvl>
+    <w:lvl w:ilvl="1" w:tplc="04090003" w:tentative="1">
+      <w:start w:val="1"/>
+      <w:numFmt w:val="bullet"/>
+      <w:lvlText w:val="o"/>
+      <w:lvlJc w:val="left"/>
+      <w:pPr>
+        <w:ind w:left="1440" w:hanging="360"/>
+      </w:pPr>
+      <w:rPr>
+        <w:rFonts w:ascii="Courier New" w:hAnsi="Courier New" w:cs="Courier New" w:hint="default"/>
+      </w:rPr>
+    </w:lvl>
+    <w:lvl w:ilvl="2" w:tplc="04090005" w:tentative="1">
+      <w:start w:val="1"/>
+      <w:numFmt w:val="bullet"/>
+      <w:lvlText w:val=""/>
+      <w:lvlJc w:val="left"/>
+      <w:pPr>
+        <w:ind w:left="2160" w:hanging="360"/>
+      </w:pPr>
+      <w:rPr>
+        <w:rFonts w:ascii="Wingdings" w:hAnsi="Wingdings" w:hint="default"/>
+      </w:rPr>
+    </w:lvl>
+    <w:lvl w:ilvl="3" w:tplc="04090001" w:tentative="1">
+      <w:start w:val="1"/>
+      <w:numFmt w:val="bullet"/>
+      <w:lvlText w:val=""/>
+      <w:lvlJc w:val="left"/>
+      <w:pPr>
+        <w:ind w:left="2880" w:hanging="360"/>
+      </w:pPr>
+      <w:rPr>
+        <w:rFonts w:ascii="Symbol" w:hAnsi="Symbol" w:hint="default"/>
+      </w:rPr>
+    </w:lvl>
+    <w:lvl w:ilvl="4" w:tplc="04090003" w:tentative="1">
+      <w:start w:val="1"/>
+      <w:numFmt w:val="bullet"/>
+      <w:lvlText w:val="o"/>
+      <w:lvlJc w:val="left"/>
+      <w:pPr>
+        <w:ind w:left="3600" w:hanging="360"/>
+      </w:pPr>
+      <w:rPr>
+        <w:rFonts w:ascii="Courier New" w:hAnsi="Courier New" w:cs="Courier New" w:hint="default"/>
+      </w:rPr>
+    </w:lvl>
+    <w:lvl w:ilvl="5" w:tplc="04090005" w:tentative="1">
+      <w:start w:val="1"/>
+      <w:numFmt w:val="bullet"/>
+      <w:lvlText w:val=""/>
+      <w:lvlJc w:val="left"/>
+      <w:pPr>
+        <w:ind w:left="4320" w:hanging="360"/>
+      </w:pPr>
+      <w:rPr>
+        <w:rFonts w:ascii="Wingdings" w:hAnsi="Wingdings" w:hint="default"/>
+      </w:rPr>
+    </w:lvl>
+    <w:lvl w:ilvl="6" w:tplc="04090001" w:tentative="1">
+      <w:start w:val="1"/>
+      <w:numFmt w:val="bullet"/>
+      <w:lvlText w:val=""/>
+      <w:lvlJc w:val="left"/>
+      <w:pPr>
+        <w:ind w:left="5040" w:hanging="360"/>
+      </w:pPr>
+      <w:rPr>
+        <w:rFonts w:ascii="Symbol" w:hAnsi="Symbol" w:hint="default"/>
+      </w:rPr>
+    </w:lvl>
+    <w:lvl w:ilvl="7" w:tplc="04090003" w:tentative="1">
+      <w:start w:val="1"/>
+      <w:numFmt w:val="bullet"/>
+      <w:lvlText w:val="o"/>
+      <w:lvlJc w:val="left"/>
+      <w:pPr>
+        <w:ind w:left="5760" w:hanging="360"/>
+      </w:pPr>
+      <w:rPr>
+        <w:rFonts w:ascii="Courier New" w:hAnsi="Courier New" w:cs="Courier New" w:hint="default"/>
+      </w:rPr>
+    </w:lvl>
+    <w:lvl w:ilvl="8" w:tplc="04090005" w:tentative="1">
+      <w:start w:val="1"/>
+      <w:numFmt w:val="bullet"/>
+      <w:lvlText w:val=""/>
+      <w:lvlJc w:val="left"/>
+      <w:pPr>
+        <w:ind w:left="6480" w:hanging="360"/>
+      </w:pPr>
+      <w:rPr>
+        <w:rFonts w:ascii="Wingdings" w:hAnsi="Wingdings" w:hint="default"/>
+      </w:rPr>
+    </w:lvl>
+  </w:abstractNum>
+  <w:abstractNum w:abstractNumId="1" w15:restartNumberingAfterBreak="0">
+    <w:nsid w:val="308233D6"/>
+    <w:multiLevelType w:val="hybridMultilevel"/>
+    <w:tmpl w:val="A8DA64E6"/>
+    <w:lvl w:ilvl="0" w:tplc="04090001">
+      <w:start w:val="1"/>
+      <w:numFmt w:val="bullet"/>
+      <w:lvlText w:val=""/>
+      <w:lvlJc w:val="left"/>
+      <w:pPr>
+        <w:ind w:left="720" w:hanging="360"/>
+      </w:pPr>
+      <w:rPr>
+        <w:rFonts w:ascii="Symbol" w:hAnsi="Symbol" w:hint="default"/>
+      </w:rPr>
+    </w:lvl>
+    <w:lvl w:ilvl="1" w:tplc="04090003" w:tentative="1">
+      <w:start w:val="1"/>
+      <w:numFmt w:val="bullet"/>
+      <w:lvlText w:val="o"/>
+      <w:lvlJc w:val="left"/>
+      <w:pPr>
+        <w:ind w:left="1440" w:hanging="360"/>
+      </w:pPr>
+      <w:rPr>
+        <w:rFonts w:ascii="Courier New" w:hAnsi="Courier New" w:cs="Courier New" w:hint="default"/>
+      </w:rPr>
+    </w:lvl>
+    <w:lvl w:ilvl="2" w:tplc="04090005" w:tentative="1">
+      <w:start w:val="1"/>
+      <w:numFmt w:val="bullet"/>
+      <w:lvlText w:val=""/>
+      <w:lvlJc w:val="left"/>
+      <w:pPr>
+        <w:ind w:left="2160" w:hanging="360"/>
+      </w:pPr>
+      <w:rPr>
+        <w:rFonts w:ascii="Wingdings" w:hAnsi="Wingdings" w:hint="default"/>
+      </w:rPr>
+    </w:lvl>
+    <w:lvl w:ilvl="3" w:tplc="04090001" w:tentative="1">
+      <w:start w:val="1"/>
+      <w:numFmt w:val="bullet"/>
+      <w:lvlText w:val=""/>
+      <w:lvlJc w:val="left"/>
+      <w:pPr>
+        <w:ind w:left="2880" w:hanging="360"/>
+      </w:pPr>
+      <w:rPr>
+        <w:rFonts w:ascii="Symbol" w:hAnsi="Symbol" w:hint="default"/>
+      </w:rPr>
+    </w:lvl>
+    <w:lvl w:ilvl="4" w:tplc="04090003" w:tentative="1">
+      <w:start w:val="1"/>
+      <w:numFmt w:val="bullet"/>
+      <w:lvlText w:val="o"/>
+      <w:lvlJc w:val="left"/>
+      <w:pPr>
+        <w:ind w:left="3600" w:hanging="360"/>
+      </w:pPr>
+      <w:rPr>
+        <w:rFonts w:ascii="Courier New" w:hAnsi="Courier New" w:cs="Courier New" w:hint="default"/>
+      </w:rPr>
+    </w:lvl>
+    <w:lvl w:ilvl="5" w:tplc="04090005" w:tentative="1">
+      <w:start w:val="1"/>
+      <w:numFmt w:val="bullet"/>
+      <w:lvlText w:val=""/>
+      <w:lvlJc w:val="left"/>
+      <w:pPr>
+        <w:ind w:left="4320" w:hanging="360"/>
+      </w:pPr>
+      <w:rPr>
+        <w:rFonts w:ascii="Wingdings" w:hAnsi="Wingdings" w:hint="default"/>
+      </w:rPr>
+    </w:lvl>
+    <w:lvl w:ilvl="6" w:tplc="04090001" w:tentative="1">
+      <w:start w:val="1"/>
+      <w:numFmt w:val="bullet"/>
+      <w:lvlText w:val=""/>
+      <w:lvlJc w:val="left"/>
+      <w:pPr>
+        <w:ind w:left="5040" w:hanging="360"/>
+      </w:pPr>
+      <w:rPr>
+        <w:rFonts w:ascii="Symbol" w:hAnsi="Symbol" w:hint="default"/>
+      </w:rPr>
+    </w:lvl>
+    <w:lvl w:ilvl="7" w:tplc="04090003" w:tentative="1">
+      <w:start w:val="1"/>
+      <w:numFmt w:val="bullet"/>
+      <w:lvlText w:val="o"/>
+      <w:lvlJc w:val="left"/>
+      <w:pPr>
+        <w:ind w:left="5760" w:hanging="360"/>
+      </w:pPr>
+      <w:rPr>
+        <w:rFonts w:ascii="Courier New" w:hAnsi="Courier New" w:cs="Courier New" w:hint="default"/>
+      </w:rPr>
+    </w:lvl>
+    <w:lvl w:ilvl="8" w:tplc="04090005" w:tentative="1">
+      <w:start w:val="1"/>
+      <w:numFmt w:val="bullet"/>
+      <w:lvlText w:val=""/>
+      <w:lvlJc w:val="left"/>
+      <w:pPr>
+        <w:ind w:left="6480" w:hanging="360"/>
+      </w:pPr>
+      <w:rPr>
+        <w:rFonts w:ascii="Wingdings" w:hAnsi="Wingdings" w:hint="default"/>
+      </w:rPr>
+    </w:lvl>
+  </w:abstractNum>
+  <w:abstractNum w:abstractNumId="2" w15:restartNumberingAfterBreak="0">
     <w:nsid w:val="352515EC"/>
     <w:multiLevelType w:val="hybridMultilevel"/>
     <w:tmpl w:val="5E184946"/>
@@ -929,13 +1526,19 @@
     </w:lvl>
   </w:abstractNum>
   <w:num w:numId="1">
+    <w:abstractNumId w:val="2"/>
+  </w:num>
+  <w:num w:numId="2">
     <w:abstractNumId w:val="0"/>
+  </w:num>
+  <w:num w:numId="3">
+    <w:abstractNumId w:val="1"/>
   </w:num>
 </w:numbering>
 </file>
 
 <file path=word/styles.xml><?xml version="1.0" encoding="utf-8"?>
-<w:styles xmlns:mc="http://schemas.openxmlformats.org/markup-compatibility/2006" xmlns:r="http://schemas.openxmlformats.org/officeDocument/2006/relationships" xmlns:w="http://schemas.openxmlformats.org/wordprocessingml/2006/main" xmlns:w14="http://schemas.microsoft.com/office/word/2010/wordml" xmlns:w15="http://schemas.microsoft.com/office/word/2012/wordml" xmlns:w16cex="http://schemas.microsoft.com/office/word/2018/wordml/cex" xmlns:w16cid="http://schemas.microsoft.com/office/word/2016/wordml/cid" xmlns:w16="http://schemas.microsoft.com/office/word/2018/wordml" xmlns:w16se="http://schemas.microsoft.com/office/word/2015/wordml/symex" mc:Ignorable="w14 w15 w16se w16cid w16 w16cex">
+<w:styles xmlns:mc="http://schemas.openxmlformats.org/markup-compatibility/2006" xmlns:r="http://schemas.openxmlformats.org/officeDocument/2006/relationships" xmlns:w="http://schemas.openxmlformats.org/wordprocessingml/2006/main" xmlns:w14="http://schemas.microsoft.com/office/word/2010/wordml" xmlns:w15="http://schemas.microsoft.com/office/word/2012/wordml" xmlns:w16cex="http://schemas.microsoft.com/office/word/2018/wordml/cex" xmlns:w16cid="http://schemas.microsoft.com/office/word/2016/wordml/cid" xmlns:w16="http://schemas.microsoft.com/office/word/2018/wordml" xmlns:w16sdtdh="http://schemas.microsoft.com/office/word/2020/wordml/sdtdatahash" xmlns:w16se="http://schemas.microsoft.com/office/word/2015/wordml/symex" mc:Ignorable="w14 w15 w16se w16cid w16 w16cex w16sdtdh">
   <w:docDefaults>
     <w:rPrDefault>
       <w:rPr>

</xml_diff>